<commit_message>
about to turn in
</commit_message>
<xml_diff>
--- a/Winsome.docx
+++ b/Winsome.docx
@@ -357,6 +357,53 @@
           <w:sz w:val="24"/>
           <w:szCs w:val="24"/>
         </w:rPr>
+        <w:t xml:space="preserve">Il progetto è stato sviluppato e testato principalmente con </w:t>
+      </w:r>
+      <w:proofErr w:type="spellStart"/>
+      <w:r>
+        <w:rPr>
+          <w:sz w:val="24"/>
+          <w:szCs w:val="24"/>
+        </w:rPr>
+        <w:t>IntelliJ</w:t>
+      </w:r>
+      <w:proofErr w:type="spellEnd"/>
+      <w:r>
+        <w:rPr>
+          <w:sz w:val="24"/>
+          <w:szCs w:val="24"/>
+        </w:rPr>
+        <w:t xml:space="preserve"> su windows, ma anche testato e compilato su </w:t>
+      </w:r>
+      <w:proofErr w:type="spellStart"/>
+      <w:r>
+        <w:rPr>
+          <w:sz w:val="24"/>
+          <w:szCs w:val="24"/>
+        </w:rPr>
+        <w:t>linux</w:t>
+      </w:r>
+      <w:proofErr w:type="spellEnd"/>
+      <w:r>
+        <w:rPr>
+          <w:sz w:val="24"/>
+          <w:szCs w:val="24"/>
+        </w:rPr>
+        <w:t>.</w:t>
+      </w:r>
+    </w:p>
+    <w:p>
+      <w:pPr>
+        <w:rPr>
+          <w:sz w:val="24"/>
+          <w:szCs w:val="24"/>
+        </w:rPr>
+      </w:pPr>
+      <w:r>
+        <w:rPr>
+          <w:sz w:val="24"/>
+          <w:szCs w:val="24"/>
+        </w:rPr>
         <w:t>Per compilare il progetto è necessario</w:t>
       </w:r>
       <w:r>
@@ -458,7 +505,37 @@
           <w:sz w:val="24"/>
           <w:szCs w:val="24"/>
         </w:rPr>
-        <w:t>Per compilare il progetto si deve eseguire il seguente comando:</w:t>
+        <w:t xml:space="preserve">Per compilare il progetto </w:t>
+      </w:r>
+      <w:r>
+        <w:rPr>
+          <w:sz w:val="24"/>
+          <w:szCs w:val="24"/>
+        </w:rPr>
+        <w:t xml:space="preserve">(su </w:t>
+      </w:r>
+      <w:proofErr w:type="spellStart"/>
+      <w:r>
+        <w:rPr>
+          <w:sz w:val="24"/>
+          <w:szCs w:val="24"/>
+        </w:rPr>
+        <w:t>linux</w:t>
+      </w:r>
+      <w:proofErr w:type="spellEnd"/>
+      <w:r>
+        <w:rPr>
+          <w:sz w:val="24"/>
+          <w:szCs w:val="24"/>
+        </w:rPr>
+        <w:t xml:space="preserve">) </w:t>
+      </w:r>
+      <w:r>
+        <w:rPr>
+          <w:sz w:val="24"/>
+          <w:szCs w:val="24"/>
+        </w:rPr>
+        <w:t>si deve eseguire il seguente comando:</w:t>
       </w:r>
     </w:p>
     <w:p>
@@ -551,7 +628,47 @@
           <w:szCs w:val="24"/>
           <w:lang w:val="en-US"/>
         </w:rPr>
-        <w:t>-cp lib\* -</w:t>
+        <w:t xml:space="preserve">-cp </w:t>
+      </w:r>
+      <w:r>
+        <w:rPr>
+          <w:i/>
+          <w:iCs/>
+          <w:sz w:val="24"/>
+          <w:szCs w:val="24"/>
+          <w:lang w:val="en-US"/>
+        </w:rPr>
+        <w:t>“</w:t>
+      </w:r>
+      <w:r>
+        <w:rPr>
+          <w:i/>
+          <w:iCs/>
+          <w:sz w:val="24"/>
+          <w:szCs w:val="24"/>
+          <w:lang w:val="en-US"/>
+        </w:rPr>
+        <w:t>lib\*</w:t>
+      </w:r>
+      <w:r>
+        <w:rPr>
+          <w:i/>
+          <w:iCs/>
+          <w:sz w:val="24"/>
+          <w:szCs w:val="24"/>
+          <w:lang w:val="en-US"/>
+        </w:rPr>
+        <w:t>”</w:t>
+      </w:r>
+      <w:r>
+        <w:rPr>
+          <w:i/>
+          <w:iCs/>
+          <w:sz w:val="24"/>
+          <w:szCs w:val="24"/>
+          <w:lang w:val="en-US"/>
+        </w:rPr>
+        <w:t xml:space="preserve"> -</w:t>
       </w:r>
       <w:proofErr w:type="gramStart"/>
       <w:r>
@@ -849,6 +966,7 @@
           <w:sz w:val="24"/>
           <w:szCs w:val="24"/>
         </w:rPr>
+        <w:lastRenderedPageBreak/>
         <w:t>Come da specifica il progetto si divide in due programmi, un Client e un Server.</w:t>
       </w:r>
       <w:r>
@@ -864,13 +982,6 @@
           <w:szCs w:val="24"/>
         </w:rPr>
         <w:br/>
-      </w:r>
-      <w:r>
-        <w:rPr>
-          <w:sz w:val="24"/>
-          <w:szCs w:val="24"/>
-        </w:rPr>
-        <w:lastRenderedPageBreak/>
         <w:t>Il Client</w:t>
       </w:r>
       <w:r>
@@ -1159,6 +1270,218 @@
     </w:p>
     <w:p>
       <w:pPr>
+        <w:rPr>
+          <w:sz w:val="24"/>
+          <w:szCs w:val="24"/>
+        </w:rPr>
+      </w:pPr>
+      <w:r>
+        <w:rPr>
+          <w:sz w:val="24"/>
+          <w:szCs w:val="24"/>
+        </w:rPr>
+        <w:t xml:space="preserve">Il client attiva i seguenti thread: </w:t>
+      </w:r>
+    </w:p>
+    <w:p>
+      <w:pPr>
+        <w:pStyle w:val="Paragrafoelenco"/>
+        <w:numPr>
+          <w:ilvl w:val="0"/>
+          <w:numId w:val="10"/>
+        </w:numPr>
+        <w:rPr>
+          <w:sz w:val="24"/>
+          <w:szCs w:val="24"/>
+        </w:rPr>
+      </w:pPr>
+      <w:proofErr w:type="spellStart"/>
+      <w:r>
+        <w:rPr>
+          <w:sz w:val="24"/>
+          <w:szCs w:val="24"/>
+        </w:rPr>
+        <w:t>Main</w:t>
+      </w:r>
+      <w:proofErr w:type="spellEnd"/>
+    </w:p>
+    <w:p>
+      <w:pPr>
+        <w:pStyle w:val="Paragrafoelenco"/>
+        <w:numPr>
+          <w:ilvl w:val="0"/>
+          <w:numId w:val="10"/>
+        </w:numPr>
+        <w:rPr>
+          <w:sz w:val="24"/>
+          <w:szCs w:val="24"/>
+        </w:rPr>
+      </w:pPr>
+      <w:r>
+        <w:rPr>
+          <w:sz w:val="24"/>
+          <w:szCs w:val="24"/>
+        </w:rPr>
+        <w:t>RMI</w:t>
+      </w:r>
+    </w:p>
+    <w:p>
+      <w:pPr>
+        <w:pStyle w:val="Paragrafoelenco"/>
+        <w:numPr>
+          <w:ilvl w:val="0"/>
+          <w:numId w:val="10"/>
+        </w:numPr>
+        <w:rPr>
+          <w:sz w:val="24"/>
+          <w:szCs w:val="24"/>
+        </w:rPr>
+      </w:pPr>
+      <w:proofErr w:type="spellStart"/>
+      <w:r>
+        <w:rPr>
+          <w:sz w:val="24"/>
+          <w:szCs w:val="24"/>
+        </w:rPr>
+        <w:t>MulticastListener</w:t>
+      </w:r>
+      <w:proofErr w:type="spellEnd"/>
+      <w:r>
+        <w:rPr>
+          <w:sz w:val="24"/>
+          <w:szCs w:val="24"/>
+        </w:rPr>
+        <w:t xml:space="preserve"> (</w:t>
+      </w:r>
+      <w:proofErr w:type="spellStart"/>
+      <w:r>
+        <w:rPr>
+          <w:sz w:val="24"/>
+          <w:szCs w:val="24"/>
+        </w:rPr>
+        <w:t>SingleThreadExecutor</w:t>
+      </w:r>
+      <w:proofErr w:type="spellEnd"/>
+      <w:r>
+        <w:rPr>
+          <w:sz w:val="24"/>
+          <w:szCs w:val="24"/>
+        </w:rPr>
+        <w:t>)</w:t>
+      </w:r>
+    </w:p>
+    <w:p>
+      <w:pPr>
+        <w:rPr>
+          <w:sz w:val="24"/>
+          <w:szCs w:val="24"/>
+        </w:rPr>
+      </w:pPr>
+      <w:r>
+        <w:rPr>
+          <w:sz w:val="24"/>
+          <w:szCs w:val="24"/>
+        </w:rPr>
+        <w:t>Il server attiva:</w:t>
+      </w:r>
+    </w:p>
+    <w:p>
+      <w:pPr>
+        <w:pStyle w:val="Paragrafoelenco"/>
+        <w:numPr>
+          <w:ilvl w:val="0"/>
+          <w:numId w:val="11"/>
+        </w:numPr>
+        <w:rPr>
+          <w:sz w:val="24"/>
+          <w:szCs w:val="24"/>
+        </w:rPr>
+      </w:pPr>
+      <w:proofErr w:type="spellStart"/>
+      <w:r>
+        <w:rPr>
+          <w:sz w:val="24"/>
+          <w:szCs w:val="24"/>
+        </w:rPr>
+        <w:t>Main</w:t>
+      </w:r>
+      <w:proofErr w:type="spellEnd"/>
+    </w:p>
+    <w:p>
+      <w:pPr>
+        <w:pStyle w:val="Paragrafoelenco"/>
+        <w:numPr>
+          <w:ilvl w:val="0"/>
+          <w:numId w:val="11"/>
+        </w:numPr>
+        <w:rPr>
+          <w:sz w:val="24"/>
+          <w:szCs w:val="24"/>
+        </w:rPr>
+      </w:pPr>
+      <w:r>
+        <w:rPr>
+          <w:sz w:val="24"/>
+          <w:szCs w:val="24"/>
+        </w:rPr>
+        <w:t>RMI</w:t>
+      </w:r>
+    </w:p>
+    <w:p>
+      <w:pPr>
+        <w:pStyle w:val="Paragrafoelenco"/>
+        <w:numPr>
+          <w:ilvl w:val="0"/>
+          <w:numId w:val="11"/>
+        </w:numPr>
+        <w:rPr>
+          <w:sz w:val="24"/>
+          <w:szCs w:val="24"/>
+        </w:rPr>
+      </w:pPr>
+      <w:r>
+        <w:rPr>
+          <w:sz w:val="24"/>
+          <w:szCs w:val="24"/>
+        </w:rPr>
+        <w:t xml:space="preserve">Thread </w:t>
+      </w:r>
+      <w:proofErr w:type="spellStart"/>
+      <w:r>
+        <w:rPr>
+          <w:sz w:val="24"/>
+          <w:szCs w:val="24"/>
+        </w:rPr>
+        <w:t>Wokers</w:t>
+      </w:r>
+      <w:proofErr w:type="spellEnd"/>
+      <w:r>
+        <w:rPr>
+          <w:sz w:val="24"/>
+          <w:szCs w:val="24"/>
+        </w:rPr>
+        <w:t xml:space="preserve"> (</w:t>
+      </w:r>
+      <w:proofErr w:type="spellStart"/>
+      <w:r>
+        <w:rPr>
+          <w:sz w:val="24"/>
+          <w:szCs w:val="24"/>
+        </w:rPr>
+        <w:t>CachedThreadPool</w:t>
+      </w:r>
+      <w:proofErr w:type="spellEnd"/>
+      <w:r>
+        <w:rPr>
+          <w:sz w:val="24"/>
+          <w:szCs w:val="24"/>
+        </w:rPr>
+        <w:t>)</w:t>
+      </w:r>
+    </w:p>
+    <w:p>
+      <w:pPr>
+        <w:pStyle w:val="Paragrafoelenco"/>
         <w:rPr>
           <w:sz w:val="24"/>
           <w:szCs w:val="24"/>
@@ -1745,6 +2068,7 @@
           <w:sz w:val="28"/>
           <w:szCs w:val="28"/>
         </w:rPr>
+        <w:lastRenderedPageBreak/>
         <w:br/>
       </w:r>
       <w:r>
@@ -1946,7 +2270,6 @@
           <w:sz w:val="24"/>
           <w:szCs w:val="24"/>
         </w:rPr>
-        <w:lastRenderedPageBreak/>
         <w:t xml:space="preserve"> </w:t>
       </w:r>
       <w:proofErr w:type="spellStart"/>
@@ -3162,15 +3485,15 @@
           <w:sz w:val="24"/>
           <w:szCs w:val="24"/>
         </w:rPr>
-        <w:t xml:space="preserve"> t</w:t>
-      </w:r>
-      <w:proofErr w:type="spellStart"/>
-      <w:r>
-        <w:rPr>
-          <w:sz w:val="24"/>
-          <w:szCs w:val="24"/>
-        </w:rPr>
-        <w:t>imesChecked</w:t>
+        <w:t xml:space="preserve"> </w:t>
+      </w:r>
+      <w:proofErr w:type="spellStart"/>
+      <w:r>
+        <w:rPr>
+          <w:sz w:val="24"/>
+          <w:szCs w:val="24"/>
+        </w:rPr>
+        <w:t>timesChecked</w:t>
       </w:r>
       <w:proofErr w:type="spellEnd"/>
       <w:r>
@@ -3347,6 +3670,7 @@
           <w:sz w:val="24"/>
           <w:szCs w:val="24"/>
         </w:rPr>
+        <w:lastRenderedPageBreak/>
         <w:t xml:space="preserve">Le operazioni su </w:t>
       </w:r>
       <w:proofErr w:type="spellStart"/>
@@ -3482,7 +3806,6 @@
           <w:sz w:val="24"/>
           <w:szCs w:val="24"/>
         </w:rPr>
-        <w:lastRenderedPageBreak/>
         <w:t xml:space="preserve">Il record </w:t>
       </w:r>
       <w:proofErr w:type="spellStart"/>
@@ -4001,14 +4324,14 @@
           <w:sz w:val="24"/>
           <w:szCs w:val="24"/>
         </w:rPr>
-        <w:t xml:space="preserve">il token che autentica il client come </w:t>
-      </w:r>
-      <w:r>
-        <w:rPr>
-          <w:sz w:val="24"/>
-          <w:szCs w:val="24"/>
-        </w:rPr>
-        <w:t xml:space="preserve">un determinato utente e le coordinate per mettersi in ascolto sul gruppo </w:t>
+        <w:t xml:space="preserve">il token che autentica il client </w:t>
+      </w:r>
+      <w:r>
+        <w:rPr>
+          <w:sz w:val="24"/>
+          <w:szCs w:val="24"/>
+        </w:rPr>
+        <w:t xml:space="preserve">e le coordinate per mettersi in ascolto sul gruppo </w:t>
       </w:r>
       <w:proofErr w:type="spellStart"/>
       <w:r>
@@ -4493,6 +4816,7 @@
           <w:sz w:val="24"/>
           <w:szCs w:val="24"/>
         </w:rPr>
+        <w:lastRenderedPageBreak/>
         <w:t xml:space="preserve">Con uno switch su </w:t>
       </w:r>
       <w:proofErr w:type="spellStart"/>
@@ -4734,7 +5058,6 @@
           <w:sz w:val="24"/>
           <w:szCs w:val="24"/>
         </w:rPr>
-        <w:lastRenderedPageBreak/>
         <w:t xml:space="preserve">Entra quindi in un loop dove </w:t>
       </w:r>
       <w:r>
@@ -4907,7 +5230,21 @@
           <w:sz w:val="24"/>
           <w:szCs w:val="24"/>
         </w:rPr>
-        <w:t>&gt; da restituire al Client.</w:t>
+        <w:t>&gt; da restituire al Client</w:t>
+      </w:r>
+      <w:r>
+        <w:rPr>
+          <w:sz w:val="24"/>
+          <w:szCs w:val="24"/>
+        </w:rPr>
+        <w:t xml:space="preserve"> richiedente</w:t>
+      </w:r>
+      <w:r>
+        <w:rPr>
+          <w:sz w:val="24"/>
+          <w:szCs w:val="24"/>
+        </w:rPr>
+        <w:t>.</w:t>
       </w:r>
       <w:r>
         <w:rPr>
@@ -4916,6 +5253,96 @@
         </w:rPr>
         <w:br/>
       </w:r>
+    </w:p>
+    <w:p>
+      <w:pPr>
+        <w:rPr>
+          <w:sz w:val="24"/>
+          <w:szCs w:val="24"/>
+        </w:rPr>
+      </w:pPr>
+      <w:r>
+        <w:rPr>
+          <w:sz w:val="24"/>
+          <w:szCs w:val="24"/>
+        </w:rPr>
+        <w:t>Al momento della registrazione o del login di un utente viene generato un UUID per associare le richieste del client autenticato al</w:t>
+      </w:r>
+      <w:r>
+        <w:rPr>
+          <w:sz w:val="24"/>
+          <w:szCs w:val="24"/>
+        </w:rPr>
+        <w:t>l’</w:t>
+      </w:r>
+      <w:r>
+        <w:rPr>
+          <w:sz w:val="24"/>
+          <w:szCs w:val="24"/>
+        </w:rPr>
+        <w:t>u</w:t>
+      </w:r>
+      <w:r>
+        <w:rPr>
+          <w:sz w:val="24"/>
+          <w:szCs w:val="24"/>
+        </w:rPr>
+        <w:t>sername corrispondente</w:t>
+      </w:r>
+      <w:r>
+        <w:rPr>
+          <w:sz w:val="24"/>
+          <w:szCs w:val="24"/>
+        </w:rPr>
+        <w:t>,</w:t>
+      </w:r>
+      <w:r>
+        <w:rPr>
+          <w:sz w:val="24"/>
+          <w:szCs w:val="24"/>
+        </w:rPr>
+        <w:t xml:space="preserve"> che viene restituito insieme alle coordinate di </w:t>
+      </w:r>
+      <w:proofErr w:type="spellStart"/>
+      <w:r>
+        <w:rPr>
+          <w:sz w:val="24"/>
+          <w:szCs w:val="24"/>
+        </w:rPr>
+        <w:t>multicast</w:t>
+      </w:r>
+      <w:proofErr w:type="spellEnd"/>
+      <w:r>
+        <w:rPr>
+          <w:sz w:val="24"/>
+          <w:szCs w:val="24"/>
+        </w:rPr>
+        <w:t xml:space="preserve"> in una </w:t>
+      </w:r>
+      <w:proofErr w:type="spellStart"/>
+      <w:r>
+        <w:rPr>
+          <w:sz w:val="24"/>
+          <w:szCs w:val="24"/>
+        </w:rPr>
+        <w:t>triplet</w:t>
+      </w:r>
+      <w:proofErr w:type="spellEnd"/>
+      <w:r>
+        <w:rPr>
+          <w:sz w:val="24"/>
+          <w:szCs w:val="24"/>
+        </w:rPr>
+        <w:t xml:space="preserve">. </w:t>
+      </w:r>
+    </w:p>
+    <w:p>
+      <w:pPr>
+        <w:rPr>
+          <w:sz w:val="24"/>
+          <w:szCs w:val="24"/>
+        </w:rPr>
+      </w:pPr>
       <w:r>
         <w:rPr>
           <w:sz w:val="24"/>
@@ -5011,7 +5438,7 @@
           <w:sz w:val="24"/>
           <w:szCs w:val="24"/>
         </w:rPr>
-        <w:t>, q</w:t>
+        <w:t>. Q</w:t>
       </w:r>
       <w:r>
         <w:rPr>
@@ -5205,7 +5632,21 @@
           <w:sz w:val="24"/>
           <w:szCs w:val="24"/>
         </w:rPr>
-        <w:t xml:space="preserve">, che contiene i metodi </w:t>
+        <w:t>,</w:t>
+      </w:r>
+      <w:r>
+        <w:rPr>
+          <w:sz w:val="24"/>
+          <w:szCs w:val="24"/>
+        </w:rPr>
+        <w:t xml:space="preserve"> </w:t>
+      </w:r>
+      <w:r>
+        <w:rPr>
+          <w:sz w:val="24"/>
+          <w:szCs w:val="24"/>
+        </w:rPr>
+        <w:t xml:space="preserve">contiene i metodi </w:t>
       </w:r>
       <w:r>
         <w:rPr>
@@ -5265,20 +5706,73 @@
         </w:rPr>
         <w:t>.</w:t>
       </w:r>
-    </w:p>
-    <w:p>
-      <w:pPr>
-        <w:rPr>
-          <w:sz w:val="24"/>
-          <w:szCs w:val="24"/>
-        </w:rPr>
-      </w:pPr>
-      <w:r>
-        <w:rPr>
-          <w:sz w:val="24"/>
-          <w:szCs w:val="24"/>
-        </w:rPr>
-        <w:t>Il metodo call controlla il</w:t>
+      <w:r>
+        <w:rPr>
+          <w:sz w:val="24"/>
+          <w:szCs w:val="24"/>
+        </w:rPr>
+        <w:t xml:space="preserve"> Contiene anche il counter per l’id dei post, è una variabile statica che viene inizializzata con l’id massimo dei post al momento del ripristino e viene incrementata con un metodo </w:t>
+      </w:r>
+      <w:proofErr w:type="spellStart"/>
+      <w:r>
+        <w:rPr>
+          <w:sz w:val="24"/>
+          <w:szCs w:val="24"/>
+        </w:rPr>
+        <w:t>synchronized</w:t>
+      </w:r>
+      <w:proofErr w:type="spellEnd"/>
+      <w:r>
+        <w:rPr>
+          <w:sz w:val="24"/>
+          <w:szCs w:val="24"/>
+        </w:rPr>
+        <w:t xml:space="preserve"> quando un post deve essere creato.</w:t>
+      </w:r>
+    </w:p>
+    <w:p>
+      <w:pPr>
+        <w:rPr>
+          <w:sz w:val="24"/>
+          <w:szCs w:val="24"/>
+        </w:rPr>
+      </w:pPr>
+      <w:r>
+        <w:rPr>
+          <w:sz w:val="24"/>
+          <w:szCs w:val="24"/>
+        </w:rPr>
+        <w:t xml:space="preserve">Il metodo call </w:t>
+      </w:r>
+      <w:r>
+        <w:rPr>
+          <w:sz w:val="24"/>
+          <w:szCs w:val="24"/>
+        </w:rPr>
+        <w:t xml:space="preserve">di </w:t>
+      </w:r>
+      <w:proofErr w:type="spellStart"/>
+      <w:r>
+        <w:rPr>
+          <w:sz w:val="24"/>
+          <w:szCs w:val="24"/>
+        </w:rPr>
+        <w:t>IWinImpl</w:t>
+      </w:r>
+      <w:proofErr w:type="spellEnd"/>
+      <w:r>
+        <w:rPr>
+          <w:sz w:val="24"/>
+          <w:szCs w:val="24"/>
+        </w:rPr>
+        <w:t xml:space="preserve"> </w:t>
+      </w:r>
+      <w:r>
+        <w:rPr>
+          <w:sz w:val="24"/>
+          <w:szCs w:val="24"/>
+        </w:rPr>
+        <w:t>controlla il</w:t>
       </w:r>
       <w:r>
         <w:rPr>
@@ -5500,7 +5994,15 @@
           <w:sz w:val="24"/>
           <w:szCs w:val="24"/>
         </w:rPr>
-        <w:t xml:space="preserve"> prende come parametri il post, il </w:t>
+        <w:t xml:space="preserve"> prende come parametri </w:t>
+      </w:r>
+      <w:r>
+        <w:rPr>
+          <w:sz w:val="24"/>
+          <w:szCs w:val="24"/>
+        </w:rPr>
+        <w:lastRenderedPageBreak/>
+        <w:t xml:space="preserve">il post, il </w:t>
       </w:r>
       <w:proofErr w:type="spellStart"/>
       <w:r>
@@ -5740,21 +6242,7 @@
           <w:sz w:val="24"/>
           <w:szCs w:val="24"/>
         </w:rPr>
-        <w:t xml:space="preserve">quando </w:t>
-      </w:r>
-      <w:r>
-        <w:rPr>
-          <w:sz w:val="24"/>
-          <w:szCs w:val="24"/>
-        </w:rPr>
-        <w:t>ogni post è stato controllato</w:t>
-      </w:r>
-      <w:r>
-        <w:rPr>
-          <w:sz w:val="24"/>
-          <w:szCs w:val="24"/>
-        </w:rPr>
-        <w:t xml:space="preserve"> </w:t>
+        <w:t xml:space="preserve">quando ogni post è stato controllato </w:t>
       </w:r>
       <w:r>
         <w:rPr>
@@ -6283,21 +6771,14 @@
           <w:sz w:val="24"/>
           <w:szCs w:val="24"/>
         </w:rPr>
-        <w:t>Nome del</w:t>
-      </w:r>
-      <w:r>
-        <w:rPr>
-          <w:sz w:val="24"/>
-          <w:szCs w:val="24"/>
-        </w:rPr>
-        <w:t xml:space="preserve">l’oggetto </w:t>
-      </w:r>
-      <w:r>
-        <w:rPr>
-          <w:sz w:val="24"/>
-          <w:szCs w:val="24"/>
-        </w:rPr>
-        <w:t>remoto da recuperare dal registro RMI</w:t>
+        <w:t xml:space="preserve">Host del registro </w:t>
+      </w:r>
+      <w:r>
+        <w:rPr>
+          <w:sz w:val="24"/>
+          <w:szCs w:val="24"/>
+        </w:rPr>
+        <w:t>RMI</w:t>
       </w:r>
       <w:r>
         <w:rPr>
@@ -6502,7 +6983,14 @@
           <w:sz w:val="24"/>
           <w:szCs w:val="24"/>
         </w:rPr>
-        <w:t>Nome dell’oggetto remoto da esportare nel registro RMI</w:t>
+        <w:t>Host</w:t>
+      </w:r>
+      <w:r>
+        <w:rPr>
+          <w:sz w:val="24"/>
+          <w:szCs w:val="24"/>
+        </w:rPr>
+        <w:t xml:space="preserve"> del registro RMI</w:t>
       </w:r>
       <w:r>
         <w:rPr>
@@ -6764,6 +7252,7 @@
           <w:sz w:val="24"/>
           <w:szCs w:val="24"/>
         </w:rPr>
+        <w:lastRenderedPageBreak/>
         <w:t>ServerProxy</w:t>
       </w:r>
       <w:proofErr w:type="spellEnd"/>
@@ -7113,6 +7602,37 @@
           <w:szCs w:val="24"/>
         </w:rPr>
         <w:t>quella appena ricevuta.</w:t>
+      </w:r>
+    </w:p>
+    <w:p>
+      <w:pPr>
+        <w:rPr>
+          <w:sz w:val="24"/>
+          <w:szCs w:val="24"/>
+        </w:rPr>
+      </w:pPr>
+      <w:r>
+        <w:rPr>
+          <w:sz w:val="24"/>
+          <w:szCs w:val="24"/>
+        </w:rPr>
+        <w:t xml:space="preserve">Dato che la RMI utilizza thread multipli per gestire le richieste, i metodi dei proxy sono </w:t>
+      </w:r>
+      <w:proofErr w:type="spellStart"/>
+      <w:r>
+        <w:rPr>
+          <w:sz w:val="24"/>
+          <w:szCs w:val="24"/>
+        </w:rPr>
+        <w:t>synchronized</w:t>
+      </w:r>
+      <w:proofErr w:type="spellEnd"/>
+      <w:r>
+        <w:rPr>
+          <w:sz w:val="24"/>
+          <w:szCs w:val="24"/>
+        </w:rPr>
+        <w:t>.</w:t>
       </w:r>
     </w:p>
     <w:p>
@@ -7155,7 +7675,6 @@
           <w:sz w:val="24"/>
           <w:szCs w:val="24"/>
         </w:rPr>
-        <w:lastRenderedPageBreak/>
         <w:t>I dati degli utenti</w:t>
       </w:r>
       <w:r>
@@ -7474,9 +7993,9 @@
 <file path=word/numbering.xml><?xml version="1.0" encoding="utf-8"?>
 <w:numbering xmlns:wpc="http://schemas.microsoft.com/office/word/2010/wordprocessingCanvas" xmlns:cx="http://schemas.microsoft.com/office/drawing/2014/chartex" xmlns:cx1="http://schemas.microsoft.com/office/drawing/2015/9/8/chartex" xmlns:cx2="http://schemas.microsoft.com/office/drawing/2015/10/21/chartex" xmlns:cx3="http://schemas.microsoft.com/office/drawing/2016/5/9/chartex" xmlns:cx4="http://schemas.microsoft.com/office/drawing/2016/5/10/chartex" xmlns:cx5="http://schemas.microsoft.com/office/drawing/2016/5/11/chartex" xmlns:cx6="http://schemas.microsoft.com/office/drawing/2016/5/12/chartex" xmlns:cx7="http://schemas.microsoft.com/office/drawing/2016/5/13/chartex" xmlns:cx8="http://schemas.microsoft.com/office/drawing/2016/5/14/chartex" xmlns:mc="http://schemas.openxmlformats.org/markup-compatibility/2006" xmlns:aink="http://schemas.microsoft.com/office/drawing/2016/ink" xmlns:am3d="http://schemas.microsoft.com/office/drawing/2017/model3d" xmlns:o="urn:schemas-microsoft-com:office:office" xmlns:oel="http://schemas.microsoft.com/office/2019/extlst" xmlns:r="http://schemas.openxmlformats.org/officeDocument/2006/relationships" xmlns:m="http://schemas.openxmlformats.org/officeDocument/2006/math" xmlns:v="urn:schemas-microsoft-com:vml" xmlns:wp14="http://schemas.microsoft.com/office/word/2010/wordprocessingDrawing" xmlns:wp="http://schemas.openxmlformats.org/drawingml/2006/wordprocessingDrawing" xmlns:w10="urn:schemas-microsoft-com:office:word" xmlns:w="http://schemas.openxmlformats.org/wordprocessingml/2006/main" xmlns:w14="http://schemas.microsoft.com/office/word/2010/wordml" xmlns:w15="http://schemas.microsoft.com/office/word/2012/wordml" xmlns:w16cex="http://schemas.microsoft.com/office/word/2018/wordml/cex" xmlns:w16cid="http://schemas.microsoft.com/office/word/2016/wordml/cid" xmlns:w16="http://schemas.microsoft.com/office/word/2018/wordml" xmlns:w16sdtdh="http://schemas.microsoft.com/office/word/2020/wordml/sdtdatahash" xmlns:w16se="http://schemas.microsoft.com/office/word/2015/wordml/symex" xmlns:wpg="http://schemas.microsoft.com/office/word/2010/wordprocessingGroup" xmlns:wpi="http://schemas.microsoft.com/office/word/2010/wordprocessingInk" xmlns:wne="http://schemas.microsoft.com/office/word/2006/wordml" xmlns:wps="http://schemas.microsoft.com/office/word/2010/wordprocessingShape" mc:Ignorable="w14 w15 w16se w16cid w16 w16cex w16sdtdh wp14">
   <w:abstractNum w:abstractNumId="0" w15:restartNumberingAfterBreak="0">
-    <w:nsid w:val="213E6CA4"/>
+    <w:nsid w:val="0A88345E"/>
     <w:multiLevelType w:val="hybridMultilevel"/>
-    <w:tmpl w:val="4F5C1096"/>
+    <w:tmpl w:val="620CDFD4"/>
     <w:lvl w:ilvl="0" w:tplc="04100001">
       <w:start w:val="1"/>
       <w:numFmt w:val="bullet"/>
@@ -7587,9 +8106,9 @@
     </w:lvl>
   </w:abstractNum>
   <w:abstractNum w:abstractNumId="1" w15:restartNumberingAfterBreak="0">
-    <w:nsid w:val="4CF17CCC"/>
+    <w:nsid w:val="213E6CA4"/>
     <w:multiLevelType w:val="hybridMultilevel"/>
-    <w:tmpl w:val="CD6C308C"/>
+    <w:tmpl w:val="4F5C1096"/>
     <w:lvl w:ilvl="0" w:tplc="04100001">
       <w:start w:val="1"/>
       <w:numFmt w:val="bullet"/>
@@ -7700,9 +8219,9 @@
     </w:lvl>
   </w:abstractNum>
   <w:abstractNum w:abstractNumId="2" w15:restartNumberingAfterBreak="0">
-    <w:nsid w:val="4D9E7EF7"/>
+    <w:nsid w:val="37FB562F"/>
     <w:multiLevelType w:val="hybridMultilevel"/>
-    <w:tmpl w:val="5FFCA35E"/>
+    <w:tmpl w:val="2ED6338C"/>
     <w:lvl w:ilvl="0" w:tplc="04100001">
       <w:start w:val="1"/>
       <w:numFmt w:val="bullet"/>
@@ -7813,95 +8332,9 @@
     </w:lvl>
   </w:abstractNum>
   <w:abstractNum w:abstractNumId="3" w15:restartNumberingAfterBreak="0">
-    <w:nsid w:val="544F32E9"/>
+    <w:nsid w:val="4CF17CCC"/>
     <w:multiLevelType w:val="hybridMultilevel"/>
-    <w:tmpl w:val="DC040C14"/>
-    <w:lvl w:ilvl="0" w:tplc="0410000F">
-      <w:start w:val="1"/>
-      <w:numFmt w:val="decimal"/>
-      <w:lvlText w:val="%1."/>
-      <w:lvlJc w:val="left"/>
-      <w:pPr>
-        <w:ind w:left="720" w:hanging="360"/>
-      </w:pPr>
-    </w:lvl>
-    <w:lvl w:ilvl="1" w:tplc="04100019" w:tentative="1">
-      <w:start w:val="1"/>
-      <w:numFmt w:val="lowerLetter"/>
-      <w:lvlText w:val="%2."/>
-      <w:lvlJc w:val="left"/>
-      <w:pPr>
-        <w:ind w:left="1440" w:hanging="360"/>
-      </w:pPr>
-    </w:lvl>
-    <w:lvl w:ilvl="2" w:tplc="0410001B" w:tentative="1">
-      <w:start w:val="1"/>
-      <w:numFmt w:val="lowerRoman"/>
-      <w:lvlText w:val="%3."/>
-      <w:lvlJc w:val="right"/>
-      <w:pPr>
-        <w:ind w:left="2160" w:hanging="180"/>
-      </w:pPr>
-    </w:lvl>
-    <w:lvl w:ilvl="3" w:tplc="0410000F" w:tentative="1">
-      <w:start w:val="1"/>
-      <w:numFmt w:val="decimal"/>
-      <w:lvlText w:val="%4."/>
-      <w:lvlJc w:val="left"/>
-      <w:pPr>
-        <w:ind w:left="2880" w:hanging="360"/>
-      </w:pPr>
-    </w:lvl>
-    <w:lvl w:ilvl="4" w:tplc="04100019" w:tentative="1">
-      <w:start w:val="1"/>
-      <w:numFmt w:val="lowerLetter"/>
-      <w:lvlText w:val="%5."/>
-      <w:lvlJc w:val="left"/>
-      <w:pPr>
-        <w:ind w:left="3600" w:hanging="360"/>
-      </w:pPr>
-    </w:lvl>
-    <w:lvl w:ilvl="5" w:tplc="0410001B" w:tentative="1">
-      <w:start w:val="1"/>
-      <w:numFmt w:val="lowerRoman"/>
-      <w:lvlText w:val="%6."/>
-      <w:lvlJc w:val="right"/>
-      <w:pPr>
-        <w:ind w:left="4320" w:hanging="180"/>
-      </w:pPr>
-    </w:lvl>
-    <w:lvl w:ilvl="6" w:tplc="0410000F" w:tentative="1">
-      <w:start w:val="1"/>
-      <w:numFmt w:val="decimal"/>
-      <w:lvlText w:val="%7."/>
-      <w:lvlJc w:val="left"/>
-      <w:pPr>
-        <w:ind w:left="5040" w:hanging="360"/>
-      </w:pPr>
-    </w:lvl>
-    <w:lvl w:ilvl="7" w:tplc="04100019" w:tentative="1">
-      <w:start w:val="1"/>
-      <w:numFmt w:val="lowerLetter"/>
-      <w:lvlText w:val="%8."/>
-      <w:lvlJc w:val="left"/>
-      <w:pPr>
-        <w:ind w:left="5760" w:hanging="360"/>
-      </w:pPr>
-    </w:lvl>
-    <w:lvl w:ilvl="8" w:tplc="0410001B" w:tentative="1">
-      <w:start w:val="1"/>
-      <w:numFmt w:val="lowerRoman"/>
-      <w:lvlText w:val="%9."/>
-      <w:lvlJc w:val="right"/>
-      <w:pPr>
-        <w:ind w:left="6480" w:hanging="180"/>
-      </w:pPr>
-    </w:lvl>
-  </w:abstractNum>
-  <w:abstractNum w:abstractNumId="4" w15:restartNumberingAfterBreak="0">
-    <w:nsid w:val="54BD221E"/>
-    <w:multiLevelType w:val="hybridMultilevel"/>
-    <w:tmpl w:val="1110E7D0"/>
+    <w:tmpl w:val="CD6C308C"/>
     <w:lvl w:ilvl="0" w:tplc="04100001">
       <w:start w:val="1"/>
       <w:numFmt w:val="bullet"/>
@@ -8011,10 +8444,10 @@
       </w:rPr>
     </w:lvl>
   </w:abstractNum>
-  <w:abstractNum w:abstractNumId="5" w15:restartNumberingAfterBreak="0">
-    <w:nsid w:val="5801609B"/>
+  <w:abstractNum w:abstractNumId="4" w15:restartNumberingAfterBreak="0">
+    <w:nsid w:val="4D9E7EF7"/>
     <w:multiLevelType w:val="hybridMultilevel"/>
-    <w:tmpl w:val="EAE63190"/>
+    <w:tmpl w:val="5FFCA35E"/>
     <w:lvl w:ilvl="0" w:tplc="04100001">
       <w:start w:val="1"/>
       <w:numFmt w:val="bullet"/>
@@ -8124,7 +8557,319 @@
       </w:rPr>
     </w:lvl>
   </w:abstractNum>
+  <w:abstractNum w:abstractNumId="5" w15:restartNumberingAfterBreak="0">
+    <w:nsid w:val="544F32E9"/>
+    <w:multiLevelType w:val="hybridMultilevel"/>
+    <w:tmpl w:val="DC040C14"/>
+    <w:lvl w:ilvl="0" w:tplc="0410000F">
+      <w:start w:val="1"/>
+      <w:numFmt w:val="decimal"/>
+      <w:lvlText w:val="%1."/>
+      <w:lvlJc w:val="left"/>
+      <w:pPr>
+        <w:ind w:left="720" w:hanging="360"/>
+      </w:pPr>
+    </w:lvl>
+    <w:lvl w:ilvl="1" w:tplc="04100019" w:tentative="1">
+      <w:start w:val="1"/>
+      <w:numFmt w:val="lowerLetter"/>
+      <w:lvlText w:val="%2."/>
+      <w:lvlJc w:val="left"/>
+      <w:pPr>
+        <w:ind w:left="1440" w:hanging="360"/>
+      </w:pPr>
+    </w:lvl>
+    <w:lvl w:ilvl="2" w:tplc="0410001B" w:tentative="1">
+      <w:start w:val="1"/>
+      <w:numFmt w:val="lowerRoman"/>
+      <w:lvlText w:val="%3."/>
+      <w:lvlJc w:val="right"/>
+      <w:pPr>
+        <w:ind w:left="2160" w:hanging="180"/>
+      </w:pPr>
+    </w:lvl>
+    <w:lvl w:ilvl="3" w:tplc="0410000F" w:tentative="1">
+      <w:start w:val="1"/>
+      <w:numFmt w:val="decimal"/>
+      <w:lvlText w:val="%4."/>
+      <w:lvlJc w:val="left"/>
+      <w:pPr>
+        <w:ind w:left="2880" w:hanging="360"/>
+      </w:pPr>
+    </w:lvl>
+    <w:lvl w:ilvl="4" w:tplc="04100019" w:tentative="1">
+      <w:start w:val="1"/>
+      <w:numFmt w:val="lowerLetter"/>
+      <w:lvlText w:val="%5."/>
+      <w:lvlJc w:val="left"/>
+      <w:pPr>
+        <w:ind w:left="3600" w:hanging="360"/>
+      </w:pPr>
+    </w:lvl>
+    <w:lvl w:ilvl="5" w:tplc="0410001B" w:tentative="1">
+      <w:start w:val="1"/>
+      <w:numFmt w:val="lowerRoman"/>
+      <w:lvlText w:val="%6."/>
+      <w:lvlJc w:val="right"/>
+      <w:pPr>
+        <w:ind w:left="4320" w:hanging="180"/>
+      </w:pPr>
+    </w:lvl>
+    <w:lvl w:ilvl="6" w:tplc="0410000F" w:tentative="1">
+      <w:start w:val="1"/>
+      <w:numFmt w:val="decimal"/>
+      <w:lvlText w:val="%7."/>
+      <w:lvlJc w:val="left"/>
+      <w:pPr>
+        <w:ind w:left="5040" w:hanging="360"/>
+      </w:pPr>
+    </w:lvl>
+    <w:lvl w:ilvl="7" w:tplc="04100019" w:tentative="1">
+      <w:start w:val="1"/>
+      <w:numFmt w:val="lowerLetter"/>
+      <w:lvlText w:val="%8."/>
+      <w:lvlJc w:val="left"/>
+      <w:pPr>
+        <w:ind w:left="5760" w:hanging="360"/>
+      </w:pPr>
+    </w:lvl>
+    <w:lvl w:ilvl="8" w:tplc="0410001B" w:tentative="1">
+      <w:start w:val="1"/>
+      <w:numFmt w:val="lowerRoman"/>
+      <w:lvlText w:val="%9."/>
+      <w:lvlJc w:val="right"/>
+      <w:pPr>
+        <w:ind w:left="6480" w:hanging="180"/>
+      </w:pPr>
+    </w:lvl>
+  </w:abstractNum>
   <w:abstractNum w:abstractNumId="6" w15:restartNumberingAfterBreak="0">
+    <w:nsid w:val="54BD221E"/>
+    <w:multiLevelType w:val="hybridMultilevel"/>
+    <w:tmpl w:val="1110E7D0"/>
+    <w:lvl w:ilvl="0" w:tplc="04100001">
+      <w:start w:val="1"/>
+      <w:numFmt w:val="bullet"/>
+      <w:lvlText w:val=""/>
+      <w:lvlJc w:val="left"/>
+      <w:pPr>
+        <w:ind w:left="720" w:hanging="360"/>
+      </w:pPr>
+      <w:rPr>
+        <w:rFonts w:ascii="Symbol" w:hAnsi="Symbol" w:hint="default"/>
+      </w:rPr>
+    </w:lvl>
+    <w:lvl w:ilvl="1" w:tplc="04100003" w:tentative="1">
+      <w:start w:val="1"/>
+      <w:numFmt w:val="bullet"/>
+      <w:lvlText w:val="o"/>
+      <w:lvlJc w:val="left"/>
+      <w:pPr>
+        <w:ind w:left="1440" w:hanging="360"/>
+      </w:pPr>
+      <w:rPr>
+        <w:rFonts w:ascii="Courier New" w:hAnsi="Courier New" w:cs="Courier New" w:hint="default"/>
+      </w:rPr>
+    </w:lvl>
+    <w:lvl w:ilvl="2" w:tplc="04100005" w:tentative="1">
+      <w:start w:val="1"/>
+      <w:numFmt w:val="bullet"/>
+      <w:lvlText w:val=""/>
+      <w:lvlJc w:val="left"/>
+      <w:pPr>
+        <w:ind w:left="2160" w:hanging="360"/>
+      </w:pPr>
+      <w:rPr>
+        <w:rFonts w:ascii="Wingdings" w:hAnsi="Wingdings" w:hint="default"/>
+      </w:rPr>
+    </w:lvl>
+    <w:lvl w:ilvl="3" w:tplc="04100001" w:tentative="1">
+      <w:start w:val="1"/>
+      <w:numFmt w:val="bullet"/>
+      <w:lvlText w:val=""/>
+      <w:lvlJc w:val="left"/>
+      <w:pPr>
+        <w:ind w:left="2880" w:hanging="360"/>
+      </w:pPr>
+      <w:rPr>
+        <w:rFonts w:ascii="Symbol" w:hAnsi="Symbol" w:hint="default"/>
+      </w:rPr>
+    </w:lvl>
+    <w:lvl w:ilvl="4" w:tplc="04100003" w:tentative="1">
+      <w:start w:val="1"/>
+      <w:numFmt w:val="bullet"/>
+      <w:lvlText w:val="o"/>
+      <w:lvlJc w:val="left"/>
+      <w:pPr>
+        <w:ind w:left="3600" w:hanging="360"/>
+      </w:pPr>
+      <w:rPr>
+        <w:rFonts w:ascii="Courier New" w:hAnsi="Courier New" w:cs="Courier New" w:hint="default"/>
+      </w:rPr>
+    </w:lvl>
+    <w:lvl w:ilvl="5" w:tplc="04100005" w:tentative="1">
+      <w:start w:val="1"/>
+      <w:numFmt w:val="bullet"/>
+      <w:lvlText w:val=""/>
+      <w:lvlJc w:val="left"/>
+      <w:pPr>
+        <w:ind w:left="4320" w:hanging="360"/>
+      </w:pPr>
+      <w:rPr>
+        <w:rFonts w:ascii="Wingdings" w:hAnsi="Wingdings" w:hint="default"/>
+      </w:rPr>
+    </w:lvl>
+    <w:lvl w:ilvl="6" w:tplc="04100001" w:tentative="1">
+      <w:start w:val="1"/>
+      <w:numFmt w:val="bullet"/>
+      <w:lvlText w:val=""/>
+      <w:lvlJc w:val="left"/>
+      <w:pPr>
+        <w:ind w:left="5040" w:hanging="360"/>
+      </w:pPr>
+      <w:rPr>
+        <w:rFonts w:ascii="Symbol" w:hAnsi="Symbol" w:hint="default"/>
+      </w:rPr>
+    </w:lvl>
+    <w:lvl w:ilvl="7" w:tplc="04100003" w:tentative="1">
+      <w:start w:val="1"/>
+      <w:numFmt w:val="bullet"/>
+      <w:lvlText w:val="o"/>
+      <w:lvlJc w:val="left"/>
+      <w:pPr>
+        <w:ind w:left="5760" w:hanging="360"/>
+      </w:pPr>
+      <w:rPr>
+        <w:rFonts w:ascii="Courier New" w:hAnsi="Courier New" w:cs="Courier New" w:hint="default"/>
+      </w:rPr>
+    </w:lvl>
+    <w:lvl w:ilvl="8" w:tplc="04100005" w:tentative="1">
+      <w:start w:val="1"/>
+      <w:numFmt w:val="bullet"/>
+      <w:lvlText w:val=""/>
+      <w:lvlJc w:val="left"/>
+      <w:pPr>
+        <w:ind w:left="6480" w:hanging="360"/>
+      </w:pPr>
+      <w:rPr>
+        <w:rFonts w:ascii="Wingdings" w:hAnsi="Wingdings" w:hint="default"/>
+      </w:rPr>
+    </w:lvl>
+  </w:abstractNum>
+  <w:abstractNum w:abstractNumId="7" w15:restartNumberingAfterBreak="0">
+    <w:nsid w:val="5801609B"/>
+    <w:multiLevelType w:val="hybridMultilevel"/>
+    <w:tmpl w:val="EAE63190"/>
+    <w:lvl w:ilvl="0" w:tplc="04100001">
+      <w:start w:val="1"/>
+      <w:numFmt w:val="bullet"/>
+      <w:lvlText w:val=""/>
+      <w:lvlJc w:val="left"/>
+      <w:pPr>
+        <w:ind w:left="720" w:hanging="360"/>
+      </w:pPr>
+      <w:rPr>
+        <w:rFonts w:ascii="Symbol" w:hAnsi="Symbol" w:hint="default"/>
+      </w:rPr>
+    </w:lvl>
+    <w:lvl w:ilvl="1" w:tplc="04100003" w:tentative="1">
+      <w:start w:val="1"/>
+      <w:numFmt w:val="bullet"/>
+      <w:lvlText w:val="o"/>
+      <w:lvlJc w:val="left"/>
+      <w:pPr>
+        <w:ind w:left="1440" w:hanging="360"/>
+      </w:pPr>
+      <w:rPr>
+        <w:rFonts w:ascii="Courier New" w:hAnsi="Courier New" w:cs="Courier New" w:hint="default"/>
+      </w:rPr>
+    </w:lvl>
+    <w:lvl w:ilvl="2" w:tplc="04100005" w:tentative="1">
+      <w:start w:val="1"/>
+      <w:numFmt w:val="bullet"/>
+      <w:lvlText w:val=""/>
+      <w:lvlJc w:val="left"/>
+      <w:pPr>
+        <w:ind w:left="2160" w:hanging="360"/>
+      </w:pPr>
+      <w:rPr>
+        <w:rFonts w:ascii="Wingdings" w:hAnsi="Wingdings" w:hint="default"/>
+      </w:rPr>
+    </w:lvl>
+    <w:lvl w:ilvl="3" w:tplc="04100001" w:tentative="1">
+      <w:start w:val="1"/>
+      <w:numFmt w:val="bullet"/>
+      <w:lvlText w:val=""/>
+      <w:lvlJc w:val="left"/>
+      <w:pPr>
+        <w:ind w:left="2880" w:hanging="360"/>
+      </w:pPr>
+      <w:rPr>
+        <w:rFonts w:ascii="Symbol" w:hAnsi="Symbol" w:hint="default"/>
+      </w:rPr>
+    </w:lvl>
+    <w:lvl w:ilvl="4" w:tplc="04100003" w:tentative="1">
+      <w:start w:val="1"/>
+      <w:numFmt w:val="bullet"/>
+      <w:lvlText w:val="o"/>
+      <w:lvlJc w:val="left"/>
+      <w:pPr>
+        <w:ind w:left="3600" w:hanging="360"/>
+      </w:pPr>
+      <w:rPr>
+        <w:rFonts w:ascii="Courier New" w:hAnsi="Courier New" w:cs="Courier New" w:hint="default"/>
+      </w:rPr>
+    </w:lvl>
+    <w:lvl w:ilvl="5" w:tplc="04100005" w:tentative="1">
+      <w:start w:val="1"/>
+      <w:numFmt w:val="bullet"/>
+      <w:lvlText w:val=""/>
+      <w:lvlJc w:val="left"/>
+      <w:pPr>
+        <w:ind w:left="4320" w:hanging="360"/>
+      </w:pPr>
+      <w:rPr>
+        <w:rFonts w:ascii="Wingdings" w:hAnsi="Wingdings" w:hint="default"/>
+      </w:rPr>
+    </w:lvl>
+    <w:lvl w:ilvl="6" w:tplc="04100001" w:tentative="1">
+      <w:start w:val="1"/>
+      <w:numFmt w:val="bullet"/>
+      <w:lvlText w:val=""/>
+      <w:lvlJc w:val="left"/>
+      <w:pPr>
+        <w:ind w:left="5040" w:hanging="360"/>
+      </w:pPr>
+      <w:rPr>
+        <w:rFonts w:ascii="Symbol" w:hAnsi="Symbol" w:hint="default"/>
+      </w:rPr>
+    </w:lvl>
+    <w:lvl w:ilvl="7" w:tplc="04100003" w:tentative="1">
+      <w:start w:val="1"/>
+      <w:numFmt w:val="bullet"/>
+      <w:lvlText w:val="o"/>
+      <w:lvlJc w:val="left"/>
+      <w:pPr>
+        <w:ind w:left="5760" w:hanging="360"/>
+      </w:pPr>
+      <w:rPr>
+        <w:rFonts w:ascii="Courier New" w:hAnsi="Courier New" w:cs="Courier New" w:hint="default"/>
+      </w:rPr>
+    </w:lvl>
+    <w:lvl w:ilvl="8" w:tplc="04100005" w:tentative="1">
+      <w:start w:val="1"/>
+      <w:numFmt w:val="bullet"/>
+      <w:lvlText w:val=""/>
+      <w:lvlJc w:val="left"/>
+      <w:pPr>
+        <w:ind w:left="6480" w:hanging="360"/>
+      </w:pPr>
+      <w:rPr>
+        <w:rFonts w:ascii="Wingdings" w:hAnsi="Wingdings" w:hint="default"/>
+      </w:rPr>
+    </w:lvl>
+  </w:abstractNum>
+  <w:abstractNum w:abstractNumId="8" w15:restartNumberingAfterBreak="0">
     <w:nsid w:val="5D2D4443"/>
     <w:multiLevelType w:val="hybridMultilevel"/>
     <w:tmpl w:val="59987F36"/>
@@ -8210,7 +8955,7 @@
       </w:pPr>
     </w:lvl>
   </w:abstractNum>
-  <w:abstractNum w:abstractNumId="7" w15:restartNumberingAfterBreak="0">
+  <w:abstractNum w:abstractNumId="9" w15:restartNumberingAfterBreak="0">
     <w:nsid w:val="6B090433"/>
     <w:multiLevelType w:val="hybridMultilevel"/>
     <w:tmpl w:val="5AD4D89C"/>
@@ -8296,7 +9041,7 @@
       </w:pPr>
     </w:lvl>
   </w:abstractNum>
-  <w:abstractNum w:abstractNumId="8" w15:restartNumberingAfterBreak="0">
+  <w:abstractNum w:abstractNumId="10" w15:restartNumberingAfterBreak="0">
     <w:nsid w:val="7A4D30C2"/>
     <w:multiLevelType w:val="hybridMultilevel"/>
     <w:tmpl w:val="68CE1FEC"/>
@@ -8383,31 +9128,37 @@
     </w:lvl>
   </w:abstractNum>
   <w:num w:numId="1" w16cid:durableId="883754323">
+    <w:abstractNumId w:val="10"/>
+  </w:num>
+  <w:num w:numId="2" w16cid:durableId="2078085416">
+    <w:abstractNumId w:val="5"/>
+  </w:num>
+  <w:num w:numId="3" w16cid:durableId="535896771">
+    <w:abstractNumId w:val="6"/>
+  </w:num>
+  <w:num w:numId="4" w16cid:durableId="1415669562">
+    <w:abstractNumId w:val="7"/>
+  </w:num>
+  <w:num w:numId="5" w16cid:durableId="636567112">
+    <w:abstractNumId w:val="1"/>
+  </w:num>
+  <w:num w:numId="6" w16cid:durableId="810559221">
+    <w:abstractNumId w:val="4"/>
+  </w:num>
+  <w:num w:numId="7" w16cid:durableId="330645316">
+    <w:abstractNumId w:val="3"/>
+  </w:num>
+  <w:num w:numId="8" w16cid:durableId="1374769272">
+    <w:abstractNumId w:val="9"/>
+  </w:num>
+  <w:num w:numId="9" w16cid:durableId="2045248549">
     <w:abstractNumId w:val="8"/>
   </w:num>
-  <w:num w:numId="2" w16cid:durableId="2078085416">
-    <w:abstractNumId w:val="3"/>
-  </w:num>
-  <w:num w:numId="3" w16cid:durableId="535896771">
-    <w:abstractNumId w:val="4"/>
-  </w:num>
-  <w:num w:numId="4" w16cid:durableId="1415669562">
-    <w:abstractNumId w:val="5"/>
-  </w:num>
-  <w:num w:numId="5" w16cid:durableId="636567112">
+  <w:num w:numId="10" w16cid:durableId="1784615396">
     <w:abstractNumId w:val="0"/>
   </w:num>
-  <w:num w:numId="6" w16cid:durableId="810559221">
+  <w:num w:numId="11" w16cid:durableId="420370338">
     <w:abstractNumId w:val="2"/>
-  </w:num>
-  <w:num w:numId="7" w16cid:durableId="330645316">
-    <w:abstractNumId w:val="1"/>
-  </w:num>
-  <w:num w:numId="8" w16cid:durableId="1374769272">
-    <w:abstractNumId w:val="7"/>
-  </w:num>
-  <w:num w:numId="9" w16cid:durableId="2045248549">
-    <w:abstractNumId w:val="6"/>
   </w:num>
 </w:numbering>
 </file>
@@ -9300,10 +10051,25 @@
 </file>
 
 <file path=customXml/item1.xml><?xml version="1.0" encoding="utf-8"?>
+<?mso-contentType ?>
+<FormTemplates xmlns="http://schemas.microsoft.com/sharepoint/v3/contenttype/forms">
+  <Display>DocumentLibraryForm</Display>
+  <Edit>DocumentLibraryForm</Edit>
+  <New>DocumentLibraryForm</New>
+</FormTemplates>
+</file>
+
+<file path=customXml/item2.xml><?xml version="1.0" encoding="utf-8"?>
+<p:properties xmlns:p="http://schemas.microsoft.com/office/2006/metadata/properties" xmlns:xsi="http://www.w3.org/2001/XMLSchema-instance" xmlns:pc="http://schemas.microsoft.com/office/infopath/2007/PartnerControls">
+  <documentManagement/>
+</p:properties>
+</file>
+
+<file path=customXml/item3.xml><?xml version="1.0" encoding="utf-8"?>
 <b:Sources xmlns:b="http://schemas.openxmlformats.org/officeDocument/2006/bibliography" xmlns="http://schemas.openxmlformats.org/officeDocument/2006/bibliography" SelectedStyle="\APASixthEditionOfficeOnline.xsl" StyleName="APA" Version="6"/>
 </file>
 
-<file path=customXml/item2.xml><?xml version="1.0" encoding="utf-8"?>
+<file path=customXml/item4.xml><?xml version="1.0" encoding="utf-8"?>
 <ct:contentTypeSchema xmlns:ct="http://schemas.microsoft.com/office/2006/metadata/contentType" xmlns:ma="http://schemas.microsoft.com/office/2006/metadata/properties/metaAttributes" ct:_="" ma:_="" ma:contentTypeName="Document" ma:contentTypeID="0x010100D1498C60F8666D45A7C15C0E2B689658" ma:contentTypeVersion="2" ma:contentTypeDescription="Create a new document." ma:contentTypeScope="" ma:versionID="88d45bccce7530c2f9313b2770a2efad">
   <xsd:schema xmlns:xsd="http://www.w3.org/2001/XMLSchema" xmlns:xs="http://www.w3.org/2001/XMLSchema" xmlns:p="http://schemas.microsoft.com/office/2006/metadata/properties" xmlns:ns3="1359df61-2ef5-4200-8de0-93aa3d06d114" targetNamespace="http://schemas.microsoft.com/office/2006/metadata/properties" ma:root="true" ma:fieldsID="6dd2f1a5a9945f363b84ee0eaf7e4a0a" ns3:_="">
     <xsd:import namespace="1359df61-2ef5-4200-8de0-93aa3d06d114"/>
@@ -9435,22 +10201,24 @@
 </ct:contentTypeSchema>
 </file>
 
-<file path=customXml/item3.xml><?xml version="1.0" encoding="utf-8"?>
-<?mso-contentType ?>
-<FormTemplates xmlns="http://schemas.microsoft.com/sharepoint/v3/contenttype/forms">
-  <Display>DocumentLibraryForm</Display>
-  <Edit>DocumentLibraryForm</Edit>
-  <New>DocumentLibraryForm</New>
-</FormTemplates>
+<file path=customXml/itemProps1.xml><?xml version="1.0" encoding="utf-8"?>
+<ds:datastoreItem xmlns:ds="http://schemas.openxmlformats.org/officeDocument/2006/customXml" ds:itemID="{F1E47B83-110E-4F65-BD8D-9B54107AE64C}">
+  <ds:schemaRefs>
+    <ds:schemaRef ds:uri="http://schemas.microsoft.com/sharepoint/v3/contenttype/forms"/>
+  </ds:schemaRefs>
+</ds:datastoreItem>
 </file>
 
-<file path=customXml/item4.xml><?xml version="1.0" encoding="utf-8"?>
-<p:properties xmlns:p="http://schemas.microsoft.com/office/2006/metadata/properties" xmlns:xsi="http://www.w3.org/2001/XMLSchema-instance" xmlns:pc="http://schemas.microsoft.com/office/infopath/2007/PartnerControls">
-  <documentManagement/>
-</p:properties>
+<file path=customXml/itemProps2.xml><?xml version="1.0" encoding="utf-8"?>
+<ds:datastoreItem xmlns:ds="http://schemas.openxmlformats.org/officeDocument/2006/customXml" ds:itemID="{4E740C9C-4AAD-49B1-B1B7-EFEBC1A41FC6}">
+  <ds:schemaRefs>
+    <ds:schemaRef ds:uri="http://schemas.microsoft.com/office/2006/metadata/properties"/>
+    <ds:schemaRef ds:uri="http://schemas.microsoft.com/office/infopath/2007/PartnerControls"/>
+  </ds:schemaRefs>
+</ds:datastoreItem>
 </file>
 
-<file path=customXml/itemProps1.xml><?xml version="1.0" encoding="utf-8"?>
+<file path=customXml/itemProps3.xml><?xml version="1.0" encoding="utf-8"?>
 <ds:datastoreItem xmlns:ds="http://schemas.openxmlformats.org/officeDocument/2006/customXml" ds:itemID="{A6FD85C6-AA16-44CF-B007-A7B0167CB156}">
   <ds:schemaRefs>
     <ds:schemaRef ds:uri="http://schemas.openxmlformats.org/officeDocument/2006/bibliography"/>
@@ -9458,7 +10226,7 @@
 </ds:datastoreItem>
 </file>
 
-<file path=customXml/itemProps2.xml><?xml version="1.0" encoding="utf-8"?>
+<file path=customXml/itemProps4.xml><?xml version="1.0" encoding="utf-8"?>
 <ds:datastoreItem xmlns:ds="http://schemas.openxmlformats.org/officeDocument/2006/customXml" ds:itemID="{E85E5BB0-6C37-49C3-855B-E89EB02F32A3}">
   <ds:schemaRefs>
     <ds:schemaRef ds:uri="http://schemas.microsoft.com/office/2006/metadata/contentType"/>
@@ -9474,28 +10242,4 @@
     <ds:schemaRef ds:uri="http://schemas.microsoft.com/internal/obd"/>
   </ds:schemaRefs>
 </ds:datastoreItem>
-</file>
-
-<file path=customXml/itemProps3.xml><?xml version="1.0" encoding="utf-8"?>
-<ds:datastoreItem xmlns:ds="http://schemas.openxmlformats.org/officeDocument/2006/customXml" ds:itemID="{F1E47B83-110E-4F65-BD8D-9B54107AE64C}">
-  <ds:schemaRefs>
-    <ds:schemaRef ds:uri="http://schemas.microsoft.com/sharepoint/v3/contenttype/forms"/>
-  </ds:schemaRefs>
-</ds:datastoreItem>
-</file>
-
-<file path=customXml/itemProps4.xml><?xml version="1.0" encoding="utf-8"?>
-<ds:datastoreItem xmlns:ds="http://schemas.openxmlformats.org/officeDocument/2006/customXml" ds:itemID="{4E740C9C-4AAD-49B1-B1B7-EFEBC1A41FC6}">
-  <ds:schemaRefs>
-    <ds:schemaRef ds:uri="http://purl.org/dc/elements/1.1/"/>
-    <ds:schemaRef ds:uri="http://schemas.microsoft.com/office/2006/documentManagement/types"/>
-    <ds:schemaRef ds:uri="http://purl.org/dc/dcmitype/"/>
-    <ds:schemaRef ds:uri="http://schemas.microsoft.com/office/2006/metadata/properties"/>
-    <ds:schemaRef ds:uri="http://schemas.openxmlformats.org/package/2006/metadata/core-properties"/>
-    <ds:schemaRef ds:uri="http://schemas.microsoft.com/office/infopath/2007/PartnerControls"/>
-    <ds:schemaRef ds:uri="1359df61-2ef5-4200-8de0-93aa3d06d114"/>
-    <ds:schemaRef ds:uri="http://www.w3.org/XML/1998/namespace"/>
-    <ds:schemaRef ds:uri="http://purl.org/dc/terms/"/>
-  </ds:schemaRefs>
-</ds:datastoreItem>
 </file>
</xml_diff>